<commit_message>
Se agregó el Diagrama Entidad-Relación
</commit_message>
<xml_diff>
--- a/CompuSpace.docx
+++ b/CompuSpace.docx
@@ -3363,9 +3363,147 @@
         <w:tabs>
           <w:tab w:val="left" w:pos="10260"/>
         </w:tabs>
-      </w:pPr>
-    </w:p>
-    <w:p/>
+        <w:jc w:val="center"/>
+        <w:rPr>
+          <w:sz w:val="32"/>
+          <w:szCs w:val="32"/>
+        </w:rPr>
+      </w:pPr>
+      <w:r>
+        <w:rPr>
+          <w:sz w:val="32"/>
+          <w:szCs w:val="32"/>
+        </w:rPr>
+        <w:lastRenderedPageBreak/>
+        <w:t>Diagrama Entidad-Relaci</w:t>
+      </w:r>
+      <w:r>
+        <w:rPr>
+          <w:sz w:val="32"/>
+          <w:szCs w:val="32"/>
+        </w:rPr>
+        <w:t>ó</w:t>
+      </w:r>
+      <w:r>
+        <w:rPr>
+          <w:sz w:val="32"/>
+          <w:szCs w:val="32"/>
+        </w:rPr>
+        <w:t>n</w:t>
+      </w:r>
+    </w:p>
+    <w:p>
+      <w:pPr>
+        <w:tabs>
+          <w:tab w:val="left" w:pos="10260"/>
+        </w:tabs>
+        <w:jc w:val="center"/>
+      </w:pPr>
+      <w:r>
+        <w:rPr>
+          <w:noProof/>
+        </w:rPr>
+        <w:drawing>
+          <wp:inline distT="0" distB="0" distL="0" distR="0" wp14:anchorId="0BD23CC6" wp14:editId="54DE1FD1">
+            <wp:extent cx="5612130" cy="3669665"/>
+            <wp:effectExtent l="0" t="0" r="7620" b="6985"/>
+            <wp:docPr id="1" name="Imagen 1"/>
+            <wp:cNvGraphicFramePr>
+              <a:graphicFrameLocks xmlns:a="http://schemas.openxmlformats.org/drawingml/2006/main" noChangeAspect="1"/>
+            </wp:cNvGraphicFramePr>
+            <a:graphic xmlns:a="http://schemas.openxmlformats.org/drawingml/2006/main">
+              <a:graphicData uri="http://schemas.openxmlformats.org/drawingml/2006/picture">
+                <pic:pic xmlns:pic="http://schemas.openxmlformats.org/drawingml/2006/picture">
+                  <pic:nvPicPr>
+                    <pic:cNvPr id="0" name="Picture 1"/>
+                    <pic:cNvPicPr>
+                      <a:picLocks noChangeAspect="1" noChangeArrowheads="1"/>
+                    </pic:cNvPicPr>
+                  </pic:nvPicPr>
+                  <pic:blipFill>
+                    <a:blip r:embed="rId7">
+                      <a:extLst>
+                        <a:ext uri="{28A0092B-C50C-407E-A947-70E740481C1C}">
+                          <a14:useLocalDpi xmlns:a14="http://schemas.microsoft.com/office/drawing/2010/main" val="0"/>
+                        </a:ext>
+                      </a:extLst>
+                    </a:blip>
+                    <a:srcRect/>
+                    <a:stretch>
+                      <a:fillRect/>
+                    </a:stretch>
+                  </pic:blipFill>
+                  <pic:spPr bwMode="auto">
+                    <a:xfrm>
+                      <a:off x="0" y="0"/>
+                      <a:ext cx="5612130" cy="3669665"/>
+                    </a:xfrm>
+                    <a:prstGeom prst="rect">
+                      <a:avLst/>
+                    </a:prstGeom>
+                    <a:noFill/>
+                    <a:ln>
+                      <a:noFill/>
+                    </a:ln>
+                  </pic:spPr>
+                </pic:pic>
+              </a:graphicData>
+            </a:graphic>
+          </wp:inline>
+        </w:drawing>
+      </w:r>
+    </w:p>
+    <w:p/>
+    <w:p/>
+    <w:p/>
+    <w:p/>
+    <w:p/>
+    <w:p/>
+    <w:p/>
+    <w:p/>
+    <w:p/>
+    <w:p/>
+    <w:p/>
+    <w:p/>
+    <w:p/>
+    <w:p/>
+    <w:p/>
+    <w:p/>
+    <w:p/>
+    <w:p/>
+    <w:p/>
+    <w:p/>
+    <w:p/>
+    <w:p/>
+    <w:p/>
+    <w:p/>
+    <w:p/>
+    <w:p/>
+    <w:p/>
+    <w:p/>
+    <w:p/>
+    <w:p/>
+    <w:p/>
+    <w:p/>
+    <w:p/>
+    <w:p/>
+    <w:p/>
+    <w:p/>
+    <w:p/>
+    <w:p/>
+    <w:p/>
+    <w:p/>
+    <w:p/>
+    <w:p/>
+    <w:p/>
+    <w:p/>
+    <w:p/>
+    <w:p/>
+    <w:p>
+      <w:pPr>
+        <w:jc w:val="center"/>
+      </w:pPr>
+    </w:p>
     <w:sectPr>
       <w:pgSz w:w="12240" w:h="15840"/>
       <w:pgMar w:top="1417" w:right="1701" w:bottom="1417" w:left="1701" w:header="708" w:footer="708" w:gutter="0"/>

</xml_diff>

<commit_message>
Se hicieron cambios en el documento
</commit_message>
<xml_diff>
--- a/CompuSpace.docx
+++ b/CompuSpace.docx
@@ -3363,9 +3363,147 @@
         <w:tabs>
           <w:tab w:val="left" w:pos="10260"/>
         </w:tabs>
-      </w:pPr>
-    </w:p>
-    <w:p/>
+        <w:jc w:val="center"/>
+        <w:rPr>
+          <w:sz w:val="32"/>
+          <w:szCs w:val="32"/>
+        </w:rPr>
+      </w:pPr>
+      <w:r>
+        <w:rPr>
+          <w:sz w:val="32"/>
+          <w:szCs w:val="32"/>
+        </w:rPr>
+        <w:lastRenderedPageBreak/>
+        <w:t>Diagrama Entidad-Relaci</w:t>
+      </w:r>
+      <w:r>
+        <w:rPr>
+          <w:sz w:val="32"/>
+          <w:szCs w:val="32"/>
+        </w:rPr>
+        <w:t>ó</w:t>
+      </w:r>
+      <w:r>
+        <w:rPr>
+          <w:sz w:val="32"/>
+          <w:szCs w:val="32"/>
+        </w:rPr>
+        <w:t>n</w:t>
+      </w:r>
+    </w:p>
+    <w:p>
+      <w:pPr>
+        <w:tabs>
+          <w:tab w:val="left" w:pos="10260"/>
+        </w:tabs>
+        <w:jc w:val="center"/>
+      </w:pPr>
+      <w:r>
+        <w:rPr>
+          <w:noProof/>
+        </w:rPr>
+        <w:drawing>
+          <wp:inline distT="0" distB="0" distL="0" distR="0" wp14:anchorId="0BD23CC6" wp14:editId="54DE1FD1">
+            <wp:extent cx="5612130" cy="3669665"/>
+            <wp:effectExtent l="0" t="0" r="7620" b="6985"/>
+            <wp:docPr id="1" name="Imagen 1"/>
+            <wp:cNvGraphicFramePr>
+              <a:graphicFrameLocks xmlns:a="http://schemas.openxmlformats.org/drawingml/2006/main" noChangeAspect="1"/>
+            </wp:cNvGraphicFramePr>
+            <a:graphic xmlns:a="http://schemas.openxmlformats.org/drawingml/2006/main">
+              <a:graphicData uri="http://schemas.openxmlformats.org/drawingml/2006/picture">
+                <pic:pic xmlns:pic="http://schemas.openxmlformats.org/drawingml/2006/picture">
+                  <pic:nvPicPr>
+                    <pic:cNvPr id="0" name="Picture 1"/>
+                    <pic:cNvPicPr>
+                      <a:picLocks noChangeAspect="1" noChangeArrowheads="1"/>
+                    </pic:cNvPicPr>
+                  </pic:nvPicPr>
+                  <pic:blipFill>
+                    <a:blip r:embed="rId7">
+                      <a:extLst>
+                        <a:ext uri="{28A0092B-C50C-407E-A947-70E740481C1C}">
+                          <a14:useLocalDpi xmlns:a14="http://schemas.microsoft.com/office/drawing/2010/main" val="0"/>
+                        </a:ext>
+                      </a:extLst>
+                    </a:blip>
+                    <a:srcRect/>
+                    <a:stretch>
+                      <a:fillRect/>
+                    </a:stretch>
+                  </pic:blipFill>
+                  <pic:spPr bwMode="auto">
+                    <a:xfrm>
+                      <a:off x="0" y="0"/>
+                      <a:ext cx="5612130" cy="3669665"/>
+                    </a:xfrm>
+                    <a:prstGeom prst="rect">
+                      <a:avLst/>
+                    </a:prstGeom>
+                    <a:noFill/>
+                    <a:ln>
+                      <a:noFill/>
+                    </a:ln>
+                  </pic:spPr>
+                </pic:pic>
+              </a:graphicData>
+            </a:graphic>
+          </wp:inline>
+        </w:drawing>
+      </w:r>
+    </w:p>
+    <w:p/>
+    <w:p/>
+    <w:p/>
+    <w:p/>
+    <w:p/>
+    <w:p/>
+    <w:p/>
+    <w:p/>
+    <w:p/>
+    <w:p/>
+    <w:p/>
+    <w:p/>
+    <w:p/>
+    <w:p/>
+    <w:p/>
+    <w:p/>
+    <w:p/>
+    <w:p/>
+    <w:p/>
+    <w:p/>
+    <w:p/>
+    <w:p/>
+    <w:p/>
+    <w:p/>
+    <w:p/>
+    <w:p/>
+    <w:p/>
+    <w:p/>
+    <w:p/>
+    <w:p/>
+    <w:p/>
+    <w:p/>
+    <w:p/>
+    <w:p/>
+    <w:p/>
+    <w:p/>
+    <w:p/>
+    <w:p/>
+    <w:p/>
+    <w:p/>
+    <w:p/>
+    <w:p/>
+    <w:p/>
+    <w:p/>
+    <w:p/>
+    <w:p/>
+    <w:p>
+      <w:pPr>
+        <w:jc w:val="center"/>
+      </w:pPr>
+    </w:p>
     <w:sectPr>
       <w:pgSz w:w="12240" w:h="15840"/>
       <w:pgMar w:top="1417" w:right="1701" w:bottom="1417" w:left="1701" w:header="708" w:footer="708" w:gutter="0"/>

</xml_diff>

<commit_message>
Se agregó el modelo entidad relación
</commit_message>
<xml_diff>
--- a/CompuSpace.docx
+++ b/CompuSpace.docx
@@ -718,7 +718,7 @@
     <w:tbl>
       <w:tblPr>
         <w:tblpPr w:leftFromText="141" w:rightFromText="141" w:vertAnchor="text" w:horzAnchor="page" w:tblpX="451" w:tblpY="61"/>
-        <w:tblW w:w="6181" w:type="dxa"/>
+        <w:tblW w:w="6336" w:type="dxa"/>
         <w:tblCellMar>
           <w:top w:w="15" w:type="dxa"/>
           <w:left w:w="70" w:type="dxa"/>
@@ -728,10 +728,10 @@
         <w:tblLook w:val="04A0" w:firstRow="1" w:lastRow="0" w:firstColumn="1" w:lastColumn="0" w:noHBand="0" w:noVBand="1"/>
       </w:tblPr>
       <w:tblGrid>
-        <w:gridCol w:w="2001"/>
-        <w:gridCol w:w="2179"/>
-        <w:gridCol w:w="1050"/>
-        <w:gridCol w:w="951"/>
+        <w:gridCol w:w="2051"/>
+        <w:gridCol w:w="2234"/>
+        <w:gridCol w:w="1076"/>
+        <w:gridCol w:w="975"/>
       </w:tblGrid>
       <w:tr>
         <w:trPr>
@@ -739,7 +739,7 @@
         </w:trPr>
         <w:tc>
           <w:tcPr>
-            <w:tcW w:w="2001" w:type="dxa"/>
+            <w:tcW w:w="2051" w:type="dxa"/>
             <w:tcBorders>
               <w:top w:val="nil"/>
               <w:left w:val="nil"/>
@@ -779,7 +779,7 @@
         </w:tc>
         <w:tc>
           <w:tcPr>
-            <w:tcW w:w="2179" w:type="dxa"/>
+            <w:tcW w:w="2234" w:type="dxa"/>
             <w:tcBorders>
               <w:top w:val="nil"/>
               <w:left w:val="nil"/>
@@ -819,7 +819,7 @@
         </w:tc>
         <w:tc>
           <w:tcPr>
-            <w:tcW w:w="1050" w:type="dxa"/>
+            <w:tcW w:w="1076" w:type="dxa"/>
             <w:tcBorders>
               <w:top w:val="nil"/>
               <w:left w:val="nil"/>
@@ -859,7 +859,7 @@
         </w:tc>
         <w:tc>
           <w:tcPr>
-            <w:tcW w:w="951" w:type="dxa"/>
+            <w:tcW w:w="975" w:type="dxa"/>
             <w:tcBorders>
               <w:top w:val="nil"/>
               <w:left w:val="nil"/>
@@ -888,11 +888,11 @@
       </w:tr>
       <w:tr>
         <w:trPr>
-          <w:trHeight w:val="280"/>
+          <w:trHeight w:val="283"/>
         </w:trPr>
         <w:tc>
           <w:tcPr>
-            <w:tcW w:w="2001" w:type="dxa"/>
+            <w:tcW w:w="2051" w:type="dxa"/>
             <w:tcBorders>
               <w:top w:val="nil"/>
               <w:left w:val="nil"/>
@@ -927,7 +927,7 @@
         </w:tc>
         <w:tc>
           <w:tcPr>
-            <w:tcW w:w="2179" w:type="dxa"/>
+            <w:tcW w:w="2234" w:type="dxa"/>
             <w:tcBorders>
               <w:top w:val="nil"/>
               <w:left w:val="nil"/>
@@ -972,7 +972,7 @@
         </w:tc>
         <w:tc>
           <w:tcPr>
-            <w:tcW w:w="1050" w:type="dxa"/>
+            <w:tcW w:w="1076" w:type="dxa"/>
             <w:tcBorders>
               <w:top w:val="nil"/>
               <w:left w:val="nil"/>
@@ -1008,7 +1008,7 @@
         </w:tc>
         <w:tc>
           <w:tcPr>
-            <w:tcW w:w="951" w:type="dxa"/>
+            <w:tcW w:w="975" w:type="dxa"/>
             <w:tcBorders>
               <w:top w:val="nil"/>
               <w:left w:val="nil"/>
@@ -1035,11 +1035,11 @@
       </w:tr>
       <w:tr>
         <w:trPr>
-          <w:trHeight w:val="280"/>
+          <w:trHeight w:val="283"/>
         </w:trPr>
         <w:tc>
           <w:tcPr>
-            <w:tcW w:w="2001" w:type="dxa"/>
+            <w:tcW w:w="2051" w:type="dxa"/>
             <w:tcBorders>
               <w:top w:val="nil"/>
               <w:left w:val="nil"/>
@@ -1074,7 +1074,7 @@
         </w:tc>
         <w:tc>
           <w:tcPr>
-            <w:tcW w:w="2179" w:type="dxa"/>
+            <w:tcW w:w="2234" w:type="dxa"/>
             <w:tcBorders>
               <w:top w:val="nil"/>
               <w:left w:val="nil"/>
@@ -1109,7 +1109,7 @@
         </w:tc>
         <w:tc>
           <w:tcPr>
-            <w:tcW w:w="1050" w:type="dxa"/>
+            <w:tcW w:w="1076" w:type="dxa"/>
             <w:tcBorders>
               <w:top w:val="nil"/>
               <w:left w:val="nil"/>
@@ -1145,7 +1145,7 @@
         </w:tc>
         <w:tc>
           <w:tcPr>
-            <w:tcW w:w="951" w:type="dxa"/>
+            <w:tcW w:w="975" w:type="dxa"/>
             <w:tcBorders>
               <w:top w:val="nil"/>
               <w:left w:val="nil"/>
@@ -1172,11 +1172,11 @@
       </w:tr>
       <w:tr>
         <w:trPr>
-          <w:trHeight w:val="280"/>
+          <w:trHeight w:val="283"/>
         </w:trPr>
         <w:tc>
           <w:tcPr>
-            <w:tcW w:w="2001" w:type="dxa"/>
+            <w:tcW w:w="2051" w:type="dxa"/>
             <w:tcBorders>
               <w:top w:val="nil"/>
               <w:left w:val="nil"/>
@@ -1211,7 +1211,7 @@
         </w:tc>
         <w:tc>
           <w:tcPr>
-            <w:tcW w:w="2179" w:type="dxa"/>
+            <w:tcW w:w="2234" w:type="dxa"/>
             <w:tcBorders>
               <w:top w:val="nil"/>
               <w:left w:val="nil"/>
@@ -1246,7 +1246,7 @@
         </w:tc>
         <w:tc>
           <w:tcPr>
-            <w:tcW w:w="1050" w:type="dxa"/>
+            <w:tcW w:w="1076" w:type="dxa"/>
             <w:tcBorders>
               <w:top w:val="nil"/>
               <w:left w:val="nil"/>
@@ -1282,7 +1282,7 @@
         </w:tc>
         <w:tc>
           <w:tcPr>
-            <w:tcW w:w="951" w:type="dxa"/>
+            <w:tcW w:w="975" w:type="dxa"/>
             <w:tcBorders>
               <w:top w:val="nil"/>
               <w:left w:val="nil"/>
@@ -1309,11 +1309,11 @@
       </w:tr>
       <w:tr>
         <w:trPr>
-          <w:trHeight w:val="280"/>
+          <w:trHeight w:val="283"/>
         </w:trPr>
         <w:tc>
           <w:tcPr>
-            <w:tcW w:w="2001" w:type="dxa"/>
+            <w:tcW w:w="2051" w:type="dxa"/>
             <w:tcBorders>
               <w:top w:val="nil"/>
               <w:left w:val="nil"/>
@@ -1348,7 +1348,7 @@
         </w:tc>
         <w:tc>
           <w:tcPr>
-            <w:tcW w:w="2179" w:type="dxa"/>
+            <w:tcW w:w="2234" w:type="dxa"/>
             <w:tcBorders>
               <w:top w:val="nil"/>
               <w:left w:val="nil"/>
@@ -1383,7 +1383,7 @@
         </w:tc>
         <w:tc>
           <w:tcPr>
-            <w:tcW w:w="1050" w:type="dxa"/>
+            <w:tcW w:w="1076" w:type="dxa"/>
             <w:tcBorders>
               <w:top w:val="nil"/>
               <w:left w:val="nil"/>
@@ -1419,7 +1419,7 @@
         </w:tc>
         <w:tc>
           <w:tcPr>
-            <w:tcW w:w="951" w:type="dxa"/>
+            <w:tcW w:w="975" w:type="dxa"/>
             <w:tcBorders>
               <w:top w:val="nil"/>
               <w:left w:val="nil"/>
@@ -1446,11 +1446,11 @@
       </w:tr>
       <w:tr>
         <w:trPr>
-          <w:trHeight w:val="280"/>
+          <w:trHeight w:val="283"/>
         </w:trPr>
         <w:tc>
           <w:tcPr>
-            <w:tcW w:w="2001" w:type="dxa"/>
+            <w:tcW w:w="2051" w:type="dxa"/>
             <w:tcBorders>
               <w:top w:val="nil"/>
               <w:left w:val="nil"/>
@@ -1485,7 +1485,7 @@
         </w:tc>
         <w:tc>
           <w:tcPr>
-            <w:tcW w:w="2179" w:type="dxa"/>
+            <w:tcW w:w="2234" w:type="dxa"/>
             <w:tcBorders>
               <w:top w:val="nil"/>
               <w:left w:val="nil"/>
@@ -1520,7 +1520,7 @@
         </w:tc>
         <w:tc>
           <w:tcPr>
-            <w:tcW w:w="1050" w:type="dxa"/>
+            <w:tcW w:w="1076" w:type="dxa"/>
             <w:tcBorders>
               <w:top w:val="nil"/>
               <w:left w:val="nil"/>
@@ -1556,7 +1556,7 @@
         </w:tc>
         <w:tc>
           <w:tcPr>
-            <w:tcW w:w="951" w:type="dxa"/>
+            <w:tcW w:w="975" w:type="dxa"/>
             <w:tcBorders>
               <w:top w:val="nil"/>
               <w:left w:val="nil"/>
@@ -1583,11 +1583,11 @@
       </w:tr>
       <w:tr>
         <w:trPr>
-          <w:trHeight w:val="280"/>
+          <w:trHeight w:val="283"/>
         </w:trPr>
         <w:tc>
           <w:tcPr>
-            <w:tcW w:w="2001" w:type="dxa"/>
+            <w:tcW w:w="2051" w:type="dxa"/>
             <w:tcBorders>
               <w:top w:val="nil"/>
               <w:left w:val="nil"/>
@@ -1622,7 +1622,7 @@
         </w:tc>
         <w:tc>
           <w:tcPr>
-            <w:tcW w:w="2179" w:type="dxa"/>
+            <w:tcW w:w="2234" w:type="dxa"/>
             <w:tcBorders>
               <w:top w:val="nil"/>
               <w:left w:val="nil"/>
@@ -1657,7 +1657,7 @@
         </w:tc>
         <w:tc>
           <w:tcPr>
-            <w:tcW w:w="1050" w:type="dxa"/>
+            <w:tcW w:w="1076" w:type="dxa"/>
             <w:tcBorders>
               <w:top w:val="nil"/>
               <w:left w:val="nil"/>
@@ -1693,7 +1693,7 @@
         </w:tc>
         <w:tc>
           <w:tcPr>
-            <w:tcW w:w="951" w:type="dxa"/>
+            <w:tcW w:w="975" w:type="dxa"/>
             <w:tcBorders>
               <w:top w:val="nil"/>
               <w:left w:val="nil"/>
@@ -1720,11 +1720,11 @@
       </w:tr>
       <w:tr>
         <w:trPr>
-          <w:trHeight w:val="280"/>
+          <w:trHeight w:val="283"/>
         </w:trPr>
         <w:tc>
           <w:tcPr>
-            <w:tcW w:w="2001" w:type="dxa"/>
+            <w:tcW w:w="2051" w:type="dxa"/>
             <w:tcBorders>
               <w:top w:val="nil"/>
               <w:left w:val="nil"/>
@@ -1759,7 +1759,7 @@
         </w:tc>
         <w:tc>
           <w:tcPr>
-            <w:tcW w:w="2179" w:type="dxa"/>
+            <w:tcW w:w="2234" w:type="dxa"/>
             <w:tcBorders>
               <w:top w:val="nil"/>
               <w:left w:val="nil"/>
@@ -1794,7 +1794,7 @@
         </w:tc>
         <w:tc>
           <w:tcPr>
-            <w:tcW w:w="1050" w:type="dxa"/>
+            <w:tcW w:w="1076" w:type="dxa"/>
             <w:tcBorders>
               <w:top w:val="nil"/>
               <w:left w:val="nil"/>
@@ -1830,7 +1830,7 @@
         </w:tc>
         <w:tc>
           <w:tcPr>
-            <w:tcW w:w="951" w:type="dxa"/>
+            <w:tcW w:w="975" w:type="dxa"/>
             <w:tcBorders>
               <w:top w:val="nil"/>
               <w:left w:val="nil"/>
@@ -1857,11 +1857,11 @@
       </w:tr>
       <w:tr>
         <w:trPr>
-          <w:trHeight w:val="280"/>
+          <w:trHeight w:val="283"/>
         </w:trPr>
         <w:tc>
           <w:tcPr>
-            <w:tcW w:w="2001" w:type="dxa"/>
+            <w:tcW w:w="2051" w:type="dxa"/>
             <w:tcBorders>
               <w:top w:val="nil"/>
               <w:left w:val="nil"/>
@@ -1896,7 +1896,7 @@
         </w:tc>
         <w:tc>
           <w:tcPr>
-            <w:tcW w:w="2179" w:type="dxa"/>
+            <w:tcW w:w="2234" w:type="dxa"/>
             <w:tcBorders>
               <w:top w:val="nil"/>
               <w:left w:val="nil"/>
@@ -1931,7 +1931,7 @@
         </w:tc>
         <w:tc>
           <w:tcPr>
-            <w:tcW w:w="1050" w:type="dxa"/>
+            <w:tcW w:w="1076" w:type="dxa"/>
             <w:tcBorders>
               <w:top w:val="nil"/>
               <w:left w:val="nil"/>
@@ -1967,7 +1967,7 @@
         </w:tc>
         <w:tc>
           <w:tcPr>
-            <w:tcW w:w="951" w:type="dxa"/>
+            <w:tcW w:w="975" w:type="dxa"/>
             <w:tcBorders>
               <w:top w:val="nil"/>
               <w:left w:val="nil"/>
@@ -1994,11 +1994,11 @@
       </w:tr>
       <w:tr>
         <w:trPr>
-          <w:trHeight w:val="280"/>
+          <w:trHeight w:val="283"/>
         </w:trPr>
         <w:tc>
           <w:tcPr>
-            <w:tcW w:w="2001" w:type="dxa"/>
+            <w:tcW w:w="2051" w:type="dxa"/>
             <w:tcBorders>
               <w:top w:val="nil"/>
               <w:left w:val="nil"/>
@@ -2033,7 +2033,7 @@
         </w:tc>
         <w:tc>
           <w:tcPr>
-            <w:tcW w:w="2179" w:type="dxa"/>
+            <w:tcW w:w="2234" w:type="dxa"/>
             <w:tcBorders>
               <w:top w:val="nil"/>
               <w:left w:val="nil"/>
@@ -2068,7 +2068,7 @@
         </w:tc>
         <w:tc>
           <w:tcPr>
-            <w:tcW w:w="1050" w:type="dxa"/>
+            <w:tcW w:w="1076" w:type="dxa"/>
             <w:tcBorders>
               <w:top w:val="nil"/>
               <w:left w:val="nil"/>
@@ -2116,7 +2116,7 @@
         </w:tc>
         <w:tc>
           <w:tcPr>
-            <w:tcW w:w="951" w:type="dxa"/>
+            <w:tcW w:w="975" w:type="dxa"/>
             <w:tcBorders>
               <w:top w:val="nil"/>
               <w:left w:val="nil"/>
@@ -2155,11 +2155,11 @@
       </w:tr>
       <w:tr>
         <w:trPr>
-          <w:trHeight w:val="280"/>
+          <w:trHeight w:val="283"/>
         </w:trPr>
         <w:tc>
           <w:tcPr>
-            <w:tcW w:w="2001" w:type="dxa"/>
+            <w:tcW w:w="2051" w:type="dxa"/>
             <w:tcBorders>
               <w:top w:val="nil"/>
               <w:left w:val="nil"/>
@@ -2193,7 +2193,7 @@
         </w:tc>
         <w:tc>
           <w:tcPr>
-            <w:tcW w:w="2179" w:type="dxa"/>
+            <w:tcW w:w="2234" w:type="dxa"/>
             <w:tcBorders>
               <w:top w:val="nil"/>
               <w:left w:val="nil"/>
@@ -2227,7 +2227,7 @@
         </w:tc>
         <w:tc>
           <w:tcPr>
-            <w:tcW w:w="1050" w:type="dxa"/>
+            <w:tcW w:w="1076" w:type="dxa"/>
             <w:tcBorders>
               <w:top w:val="nil"/>
               <w:left w:val="nil"/>
@@ -2262,934 +2262,7 @@
         </w:tc>
         <w:tc>
           <w:tcPr>
-            <w:tcW w:w="951" w:type="dxa"/>
-            <w:tcBorders>
-              <w:top w:val="nil"/>
-              <w:left w:val="nil"/>
-              <w:bottom w:val="nil"/>
-              <w:right w:val="nil"/>
-            </w:tcBorders>
-            <w:noWrap/>
-            <w:vAlign w:val="bottom"/>
-          </w:tcPr>
-          <w:p>
-            <w:pPr>
-              <w:jc w:val="right"/>
-              <w:rPr>
-                <w:rFonts w:ascii="Calibri" w:eastAsia="Times New Roman" w:hAnsi="Calibri" w:cs="Calibri"/>
-                <w:color w:val="000000"/>
-                <w:sz w:val="22"/>
-                <w:szCs w:val="22"/>
-                <w:lang w:val="es-GT" w:eastAsia="es-GT"/>
-              </w:rPr>
-            </w:pPr>
-          </w:p>
-        </w:tc>
-      </w:tr>
-      <w:tr>
-        <w:trPr>
-          <w:trHeight w:val="280"/>
-        </w:trPr>
-        <w:tc>
-          <w:tcPr>
-            <w:tcW w:w="2001" w:type="dxa"/>
-            <w:tcBorders>
-              <w:top w:val="nil"/>
-              <w:left w:val="nil"/>
-              <w:bottom w:val="nil"/>
-              <w:right w:val="nil"/>
-            </w:tcBorders>
-            <w:noWrap/>
-            <w:vAlign w:val="bottom"/>
-          </w:tcPr>
-          <w:p>
-            <w:pPr>
-              <w:rPr>
-                <w:rFonts w:ascii="Calibri" w:eastAsia="Times New Roman" w:hAnsi="Calibri" w:cs="Calibri"/>
-                <w:color w:val="000000"/>
-                <w:sz w:val="22"/>
-                <w:szCs w:val="22"/>
-                <w:lang w:val="es-GT" w:eastAsia="es-GT"/>
-              </w:rPr>
-            </w:pPr>
-          </w:p>
-        </w:tc>
-        <w:tc>
-          <w:tcPr>
-            <w:tcW w:w="2179" w:type="dxa"/>
-            <w:tcBorders>
-              <w:top w:val="nil"/>
-              <w:left w:val="nil"/>
-              <w:bottom w:val="nil"/>
-              <w:right w:val="nil"/>
-            </w:tcBorders>
-            <w:noWrap/>
-            <w:vAlign w:val="bottom"/>
-          </w:tcPr>
-          <w:p>
-            <w:pPr>
-              <w:rPr>
-                <w:rFonts w:ascii="Calibri" w:eastAsia="Times New Roman" w:hAnsi="Calibri" w:cs="Calibri"/>
-                <w:color w:val="000000"/>
-                <w:sz w:val="22"/>
-                <w:szCs w:val="22"/>
-                <w:lang w:val="es-GT" w:eastAsia="es-GT"/>
-              </w:rPr>
-            </w:pPr>
-          </w:p>
-        </w:tc>
-        <w:tc>
-          <w:tcPr>
-            <w:tcW w:w="1050" w:type="dxa"/>
-            <w:tcBorders>
-              <w:top w:val="nil"/>
-              <w:left w:val="nil"/>
-              <w:bottom w:val="nil"/>
-              <w:right w:val="nil"/>
-            </w:tcBorders>
-            <w:noWrap/>
-            <w:vAlign w:val="bottom"/>
-          </w:tcPr>
-          <w:p>
-            <w:pPr>
-              <w:jc w:val="right"/>
-              <w:rPr>
-                <w:rFonts w:ascii="Calibri" w:eastAsia="Times New Roman" w:hAnsi="Calibri" w:cs="Calibri"/>
-                <w:color w:val="000000"/>
-                <w:sz w:val="22"/>
-                <w:szCs w:val="22"/>
-                <w:lang w:val="es-GT" w:eastAsia="es-GT"/>
-              </w:rPr>
-            </w:pPr>
-          </w:p>
-        </w:tc>
-        <w:tc>
-          <w:tcPr>
-            <w:tcW w:w="951" w:type="dxa"/>
-            <w:tcBorders>
-              <w:top w:val="nil"/>
-              <w:left w:val="nil"/>
-              <w:bottom w:val="nil"/>
-              <w:right w:val="nil"/>
-            </w:tcBorders>
-            <w:noWrap/>
-            <w:vAlign w:val="bottom"/>
-          </w:tcPr>
-          <w:p>
-            <w:pPr>
-              <w:jc w:val="right"/>
-              <w:rPr>
-                <w:rFonts w:ascii="Calibri" w:eastAsia="Times New Roman" w:hAnsi="Calibri" w:cs="Calibri"/>
-                <w:color w:val="000000"/>
-                <w:sz w:val="22"/>
-                <w:szCs w:val="22"/>
-                <w:lang w:val="es-GT" w:eastAsia="es-GT"/>
-              </w:rPr>
-            </w:pPr>
-          </w:p>
-        </w:tc>
-      </w:tr>
-      <w:tr>
-        <w:trPr>
-          <w:trHeight w:val="280"/>
-        </w:trPr>
-        <w:tc>
-          <w:tcPr>
-            <w:tcW w:w="2001" w:type="dxa"/>
-            <w:tcBorders>
-              <w:top w:val="nil"/>
-              <w:left w:val="nil"/>
-              <w:bottom w:val="nil"/>
-              <w:right w:val="nil"/>
-            </w:tcBorders>
-            <w:noWrap/>
-            <w:vAlign w:val="bottom"/>
-          </w:tcPr>
-          <w:p>
-            <w:pPr>
-              <w:rPr>
-                <w:rFonts w:ascii="Calibri" w:eastAsia="Times New Roman" w:hAnsi="Calibri" w:cs="Calibri"/>
-                <w:color w:val="000000"/>
-                <w:sz w:val="22"/>
-                <w:szCs w:val="22"/>
-                <w:lang w:val="es-GT" w:eastAsia="es-GT"/>
-              </w:rPr>
-            </w:pPr>
-          </w:p>
-        </w:tc>
-        <w:tc>
-          <w:tcPr>
-            <w:tcW w:w="2179" w:type="dxa"/>
-            <w:tcBorders>
-              <w:top w:val="nil"/>
-              <w:left w:val="nil"/>
-              <w:bottom w:val="nil"/>
-              <w:right w:val="nil"/>
-            </w:tcBorders>
-            <w:noWrap/>
-            <w:vAlign w:val="bottom"/>
-          </w:tcPr>
-          <w:p>
-            <w:pPr>
-              <w:rPr>
-                <w:rFonts w:ascii="Calibri" w:eastAsia="Times New Roman" w:hAnsi="Calibri" w:cs="Calibri"/>
-                <w:color w:val="000000"/>
-                <w:sz w:val="22"/>
-                <w:szCs w:val="22"/>
-                <w:lang w:val="es-GT" w:eastAsia="es-GT"/>
-              </w:rPr>
-            </w:pPr>
-          </w:p>
-        </w:tc>
-        <w:tc>
-          <w:tcPr>
-            <w:tcW w:w="1050" w:type="dxa"/>
-            <w:tcBorders>
-              <w:top w:val="nil"/>
-              <w:left w:val="nil"/>
-              <w:bottom w:val="nil"/>
-              <w:right w:val="nil"/>
-            </w:tcBorders>
-            <w:noWrap/>
-            <w:vAlign w:val="bottom"/>
-          </w:tcPr>
-          <w:p>
-            <w:pPr>
-              <w:jc w:val="right"/>
-              <w:rPr>
-                <w:rFonts w:ascii="Calibri" w:eastAsia="Times New Roman" w:hAnsi="Calibri" w:cs="Calibri"/>
-                <w:color w:val="000000"/>
-                <w:sz w:val="22"/>
-                <w:szCs w:val="22"/>
-                <w:lang w:val="es-GT" w:eastAsia="es-GT"/>
-              </w:rPr>
-            </w:pPr>
-          </w:p>
-        </w:tc>
-        <w:tc>
-          <w:tcPr>
-            <w:tcW w:w="951" w:type="dxa"/>
-            <w:tcBorders>
-              <w:top w:val="nil"/>
-              <w:left w:val="nil"/>
-              <w:bottom w:val="nil"/>
-              <w:right w:val="nil"/>
-            </w:tcBorders>
-            <w:noWrap/>
-            <w:vAlign w:val="bottom"/>
-          </w:tcPr>
-          <w:p>
-            <w:pPr>
-              <w:jc w:val="right"/>
-              <w:rPr>
-                <w:rFonts w:ascii="Calibri" w:eastAsia="Times New Roman" w:hAnsi="Calibri" w:cs="Calibri"/>
-                <w:color w:val="000000"/>
-                <w:sz w:val="22"/>
-                <w:szCs w:val="22"/>
-                <w:lang w:val="es-GT" w:eastAsia="es-GT"/>
-              </w:rPr>
-            </w:pPr>
-          </w:p>
-        </w:tc>
-      </w:tr>
-      <w:tr>
-        <w:trPr>
-          <w:trHeight w:val="280"/>
-        </w:trPr>
-        <w:tc>
-          <w:tcPr>
-            <w:tcW w:w="2001" w:type="dxa"/>
-            <w:tcBorders>
-              <w:top w:val="nil"/>
-              <w:left w:val="nil"/>
-              <w:bottom w:val="nil"/>
-              <w:right w:val="nil"/>
-            </w:tcBorders>
-            <w:noWrap/>
-            <w:vAlign w:val="bottom"/>
-          </w:tcPr>
-          <w:p>
-            <w:pPr>
-              <w:rPr>
-                <w:rFonts w:ascii="Calibri" w:eastAsia="Times New Roman" w:hAnsi="Calibri" w:cs="Calibri"/>
-                <w:color w:val="000000"/>
-                <w:sz w:val="22"/>
-                <w:szCs w:val="22"/>
-                <w:lang w:val="es-GT" w:eastAsia="es-GT"/>
-              </w:rPr>
-            </w:pPr>
-          </w:p>
-        </w:tc>
-        <w:tc>
-          <w:tcPr>
-            <w:tcW w:w="2179" w:type="dxa"/>
-            <w:tcBorders>
-              <w:top w:val="nil"/>
-              <w:left w:val="nil"/>
-              <w:bottom w:val="nil"/>
-              <w:right w:val="nil"/>
-            </w:tcBorders>
-            <w:noWrap/>
-            <w:vAlign w:val="bottom"/>
-          </w:tcPr>
-          <w:p>
-            <w:pPr>
-              <w:rPr>
-                <w:rFonts w:ascii="Calibri" w:eastAsia="Times New Roman" w:hAnsi="Calibri" w:cs="Calibri"/>
-                <w:color w:val="000000"/>
-                <w:sz w:val="22"/>
-                <w:szCs w:val="22"/>
-                <w:lang w:val="es-GT" w:eastAsia="es-GT"/>
-              </w:rPr>
-            </w:pPr>
-          </w:p>
-        </w:tc>
-        <w:tc>
-          <w:tcPr>
-            <w:tcW w:w="1050" w:type="dxa"/>
-            <w:tcBorders>
-              <w:top w:val="nil"/>
-              <w:left w:val="nil"/>
-              <w:bottom w:val="nil"/>
-              <w:right w:val="nil"/>
-            </w:tcBorders>
-            <w:noWrap/>
-            <w:vAlign w:val="bottom"/>
-          </w:tcPr>
-          <w:p>
-            <w:pPr>
-              <w:jc w:val="right"/>
-              <w:rPr>
-                <w:rFonts w:ascii="Calibri" w:eastAsia="Times New Roman" w:hAnsi="Calibri" w:cs="Calibri"/>
-                <w:color w:val="000000"/>
-                <w:sz w:val="22"/>
-                <w:szCs w:val="22"/>
-                <w:lang w:val="es-GT" w:eastAsia="es-GT"/>
-              </w:rPr>
-            </w:pPr>
-          </w:p>
-        </w:tc>
-        <w:tc>
-          <w:tcPr>
-            <w:tcW w:w="951" w:type="dxa"/>
-            <w:tcBorders>
-              <w:top w:val="nil"/>
-              <w:left w:val="nil"/>
-              <w:bottom w:val="nil"/>
-              <w:right w:val="nil"/>
-            </w:tcBorders>
-            <w:noWrap/>
-            <w:vAlign w:val="bottom"/>
-          </w:tcPr>
-          <w:p>
-            <w:pPr>
-              <w:jc w:val="right"/>
-              <w:rPr>
-                <w:rFonts w:ascii="Calibri" w:eastAsia="Times New Roman" w:hAnsi="Calibri" w:cs="Calibri"/>
-                <w:color w:val="000000"/>
-                <w:sz w:val="22"/>
-                <w:szCs w:val="22"/>
-                <w:lang w:val="es-GT" w:eastAsia="es-GT"/>
-              </w:rPr>
-            </w:pPr>
-          </w:p>
-        </w:tc>
-      </w:tr>
-      <w:tr>
-        <w:trPr>
-          <w:trHeight w:val="280"/>
-        </w:trPr>
-        <w:tc>
-          <w:tcPr>
-            <w:tcW w:w="2001" w:type="dxa"/>
-            <w:tcBorders>
-              <w:top w:val="nil"/>
-              <w:left w:val="nil"/>
-              <w:bottom w:val="nil"/>
-              <w:right w:val="nil"/>
-            </w:tcBorders>
-            <w:noWrap/>
-            <w:vAlign w:val="bottom"/>
-          </w:tcPr>
-          <w:p>
-            <w:pPr>
-              <w:rPr>
-                <w:rFonts w:ascii="Calibri" w:eastAsia="Times New Roman" w:hAnsi="Calibri" w:cs="Calibri"/>
-                <w:color w:val="000000"/>
-                <w:sz w:val="22"/>
-                <w:szCs w:val="22"/>
-                <w:lang w:val="es-GT" w:eastAsia="es-GT"/>
-              </w:rPr>
-            </w:pPr>
-          </w:p>
-        </w:tc>
-        <w:tc>
-          <w:tcPr>
-            <w:tcW w:w="2179" w:type="dxa"/>
-            <w:tcBorders>
-              <w:top w:val="nil"/>
-              <w:left w:val="nil"/>
-              <w:bottom w:val="nil"/>
-              <w:right w:val="nil"/>
-            </w:tcBorders>
-            <w:noWrap/>
-            <w:vAlign w:val="bottom"/>
-          </w:tcPr>
-          <w:p>
-            <w:pPr>
-              <w:rPr>
-                <w:rFonts w:ascii="Calibri" w:eastAsia="Times New Roman" w:hAnsi="Calibri" w:cs="Calibri"/>
-                <w:color w:val="000000"/>
-                <w:sz w:val="22"/>
-                <w:szCs w:val="22"/>
-                <w:lang w:val="es-GT" w:eastAsia="es-GT"/>
-              </w:rPr>
-            </w:pPr>
-          </w:p>
-        </w:tc>
-        <w:tc>
-          <w:tcPr>
-            <w:tcW w:w="1050" w:type="dxa"/>
-            <w:tcBorders>
-              <w:top w:val="nil"/>
-              <w:left w:val="nil"/>
-              <w:bottom w:val="nil"/>
-              <w:right w:val="nil"/>
-            </w:tcBorders>
-            <w:noWrap/>
-            <w:vAlign w:val="bottom"/>
-          </w:tcPr>
-          <w:p>
-            <w:pPr>
-              <w:jc w:val="right"/>
-              <w:rPr>
-                <w:rFonts w:ascii="Calibri" w:eastAsia="Times New Roman" w:hAnsi="Calibri" w:cs="Calibri"/>
-                <w:color w:val="000000"/>
-                <w:sz w:val="22"/>
-                <w:szCs w:val="22"/>
-                <w:lang w:val="es-GT" w:eastAsia="es-GT"/>
-              </w:rPr>
-            </w:pPr>
-          </w:p>
-        </w:tc>
-        <w:tc>
-          <w:tcPr>
-            <w:tcW w:w="951" w:type="dxa"/>
-            <w:tcBorders>
-              <w:top w:val="nil"/>
-              <w:left w:val="nil"/>
-              <w:bottom w:val="nil"/>
-              <w:right w:val="nil"/>
-            </w:tcBorders>
-            <w:noWrap/>
-            <w:vAlign w:val="bottom"/>
-          </w:tcPr>
-          <w:p>
-            <w:pPr>
-              <w:jc w:val="right"/>
-              <w:rPr>
-                <w:rFonts w:ascii="Calibri" w:eastAsia="Times New Roman" w:hAnsi="Calibri" w:cs="Calibri"/>
-                <w:color w:val="000000"/>
-                <w:sz w:val="22"/>
-                <w:szCs w:val="22"/>
-                <w:lang w:val="es-GT" w:eastAsia="es-GT"/>
-              </w:rPr>
-            </w:pPr>
-          </w:p>
-        </w:tc>
-      </w:tr>
-      <w:tr>
-        <w:trPr>
-          <w:trHeight w:val="280"/>
-        </w:trPr>
-        <w:tc>
-          <w:tcPr>
-            <w:tcW w:w="2001" w:type="dxa"/>
-            <w:tcBorders>
-              <w:top w:val="nil"/>
-              <w:left w:val="nil"/>
-              <w:bottom w:val="nil"/>
-              <w:right w:val="nil"/>
-            </w:tcBorders>
-            <w:noWrap/>
-            <w:vAlign w:val="bottom"/>
-          </w:tcPr>
-          <w:p>
-            <w:pPr>
-              <w:rPr>
-                <w:rFonts w:ascii="Calibri" w:eastAsia="Times New Roman" w:hAnsi="Calibri" w:cs="Calibri"/>
-                <w:color w:val="000000"/>
-                <w:sz w:val="22"/>
-                <w:szCs w:val="22"/>
-                <w:lang w:val="es-GT" w:eastAsia="es-GT"/>
-              </w:rPr>
-            </w:pPr>
-          </w:p>
-        </w:tc>
-        <w:tc>
-          <w:tcPr>
-            <w:tcW w:w="2179" w:type="dxa"/>
-            <w:tcBorders>
-              <w:top w:val="nil"/>
-              <w:left w:val="nil"/>
-              <w:bottom w:val="nil"/>
-              <w:right w:val="nil"/>
-            </w:tcBorders>
-            <w:noWrap/>
-            <w:vAlign w:val="bottom"/>
-          </w:tcPr>
-          <w:p>
-            <w:pPr>
-              <w:rPr>
-                <w:rFonts w:ascii="Calibri" w:eastAsia="Times New Roman" w:hAnsi="Calibri" w:cs="Calibri"/>
-                <w:color w:val="000000"/>
-                <w:sz w:val="22"/>
-                <w:szCs w:val="22"/>
-                <w:lang w:val="es-GT" w:eastAsia="es-GT"/>
-              </w:rPr>
-            </w:pPr>
-          </w:p>
-        </w:tc>
-        <w:tc>
-          <w:tcPr>
-            <w:tcW w:w="1050" w:type="dxa"/>
-            <w:tcBorders>
-              <w:top w:val="nil"/>
-              <w:left w:val="nil"/>
-              <w:bottom w:val="nil"/>
-              <w:right w:val="nil"/>
-            </w:tcBorders>
-            <w:noWrap/>
-            <w:vAlign w:val="bottom"/>
-          </w:tcPr>
-          <w:p>
-            <w:pPr>
-              <w:jc w:val="right"/>
-              <w:rPr>
-                <w:rFonts w:ascii="Calibri" w:eastAsia="Times New Roman" w:hAnsi="Calibri" w:cs="Calibri"/>
-                <w:color w:val="000000"/>
-                <w:sz w:val="22"/>
-                <w:szCs w:val="22"/>
-                <w:lang w:val="es-GT" w:eastAsia="es-GT"/>
-              </w:rPr>
-            </w:pPr>
-          </w:p>
-        </w:tc>
-        <w:tc>
-          <w:tcPr>
-            <w:tcW w:w="951" w:type="dxa"/>
-            <w:tcBorders>
-              <w:top w:val="nil"/>
-              <w:left w:val="nil"/>
-              <w:bottom w:val="nil"/>
-              <w:right w:val="nil"/>
-            </w:tcBorders>
-            <w:noWrap/>
-            <w:vAlign w:val="bottom"/>
-          </w:tcPr>
-          <w:p>
-            <w:pPr>
-              <w:jc w:val="right"/>
-              <w:rPr>
-                <w:rFonts w:ascii="Calibri" w:eastAsia="Times New Roman" w:hAnsi="Calibri" w:cs="Calibri"/>
-                <w:color w:val="000000"/>
-                <w:sz w:val="22"/>
-                <w:szCs w:val="22"/>
-                <w:lang w:val="es-GT" w:eastAsia="es-GT"/>
-              </w:rPr>
-            </w:pPr>
-          </w:p>
-        </w:tc>
-      </w:tr>
-      <w:tr>
-        <w:trPr>
-          <w:trHeight w:val="280"/>
-        </w:trPr>
-        <w:tc>
-          <w:tcPr>
-            <w:tcW w:w="2001" w:type="dxa"/>
-            <w:tcBorders>
-              <w:top w:val="nil"/>
-              <w:left w:val="nil"/>
-              <w:bottom w:val="nil"/>
-              <w:right w:val="nil"/>
-            </w:tcBorders>
-            <w:noWrap/>
-            <w:vAlign w:val="bottom"/>
-          </w:tcPr>
-          <w:p>
-            <w:pPr>
-              <w:rPr>
-                <w:rFonts w:ascii="Calibri" w:eastAsia="Times New Roman" w:hAnsi="Calibri" w:cs="Calibri"/>
-                <w:color w:val="000000"/>
-                <w:sz w:val="22"/>
-                <w:szCs w:val="22"/>
-                <w:lang w:val="es-GT" w:eastAsia="es-GT"/>
-              </w:rPr>
-            </w:pPr>
-          </w:p>
-        </w:tc>
-        <w:tc>
-          <w:tcPr>
-            <w:tcW w:w="2179" w:type="dxa"/>
-            <w:tcBorders>
-              <w:top w:val="nil"/>
-              <w:left w:val="nil"/>
-              <w:bottom w:val="nil"/>
-              <w:right w:val="nil"/>
-            </w:tcBorders>
-            <w:noWrap/>
-            <w:vAlign w:val="bottom"/>
-          </w:tcPr>
-          <w:p>
-            <w:pPr>
-              <w:rPr>
-                <w:rFonts w:ascii="Calibri" w:eastAsia="Times New Roman" w:hAnsi="Calibri" w:cs="Calibri"/>
-                <w:color w:val="000000"/>
-                <w:sz w:val="22"/>
-                <w:szCs w:val="22"/>
-                <w:lang w:val="es-GT" w:eastAsia="es-GT"/>
-              </w:rPr>
-            </w:pPr>
-          </w:p>
-        </w:tc>
-        <w:tc>
-          <w:tcPr>
-            <w:tcW w:w="1050" w:type="dxa"/>
-            <w:tcBorders>
-              <w:top w:val="nil"/>
-              <w:left w:val="nil"/>
-              <w:bottom w:val="nil"/>
-              <w:right w:val="nil"/>
-            </w:tcBorders>
-            <w:noWrap/>
-            <w:vAlign w:val="bottom"/>
-          </w:tcPr>
-          <w:p>
-            <w:pPr>
-              <w:jc w:val="right"/>
-              <w:rPr>
-                <w:rFonts w:ascii="Calibri" w:eastAsia="Times New Roman" w:hAnsi="Calibri" w:cs="Calibri"/>
-                <w:color w:val="000000"/>
-                <w:sz w:val="22"/>
-                <w:szCs w:val="22"/>
-                <w:lang w:val="es-GT" w:eastAsia="es-GT"/>
-              </w:rPr>
-            </w:pPr>
-          </w:p>
-        </w:tc>
-        <w:tc>
-          <w:tcPr>
-            <w:tcW w:w="951" w:type="dxa"/>
-            <w:tcBorders>
-              <w:top w:val="nil"/>
-              <w:left w:val="nil"/>
-              <w:bottom w:val="nil"/>
-              <w:right w:val="nil"/>
-            </w:tcBorders>
-            <w:noWrap/>
-            <w:vAlign w:val="bottom"/>
-          </w:tcPr>
-          <w:p>
-            <w:pPr>
-              <w:jc w:val="right"/>
-              <w:rPr>
-                <w:rFonts w:ascii="Calibri" w:eastAsia="Times New Roman" w:hAnsi="Calibri" w:cs="Calibri"/>
-                <w:color w:val="000000"/>
-                <w:sz w:val="22"/>
-                <w:szCs w:val="22"/>
-                <w:lang w:val="es-GT" w:eastAsia="es-GT"/>
-              </w:rPr>
-            </w:pPr>
-          </w:p>
-        </w:tc>
-      </w:tr>
-      <w:tr>
-        <w:trPr>
-          <w:trHeight w:val="280"/>
-        </w:trPr>
-        <w:tc>
-          <w:tcPr>
-            <w:tcW w:w="2001" w:type="dxa"/>
-            <w:tcBorders>
-              <w:top w:val="nil"/>
-              <w:left w:val="nil"/>
-              <w:bottom w:val="nil"/>
-              <w:right w:val="nil"/>
-            </w:tcBorders>
-            <w:noWrap/>
-            <w:vAlign w:val="bottom"/>
-          </w:tcPr>
-          <w:p>
-            <w:pPr>
-              <w:rPr>
-                <w:rFonts w:ascii="Calibri" w:eastAsia="Times New Roman" w:hAnsi="Calibri" w:cs="Calibri"/>
-                <w:color w:val="000000"/>
-                <w:sz w:val="22"/>
-                <w:szCs w:val="22"/>
-                <w:lang w:val="es-GT" w:eastAsia="es-GT"/>
-              </w:rPr>
-            </w:pPr>
-          </w:p>
-        </w:tc>
-        <w:tc>
-          <w:tcPr>
-            <w:tcW w:w="2179" w:type="dxa"/>
-            <w:tcBorders>
-              <w:top w:val="nil"/>
-              <w:left w:val="nil"/>
-              <w:bottom w:val="nil"/>
-              <w:right w:val="nil"/>
-            </w:tcBorders>
-            <w:noWrap/>
-            <w:vAlign w:val="bottom"/>
-          </w:tcPr>
-          <w:p>
-            <w:pPr>
-              <w:rPr>
-                <w:rFonts w:ascii="Calibri" w:eastAsia="Times New Roman" w:hAnsi="Calibri" w:cs="Calibri"/>
-                <w:color w:val="000000"/>
-                <w:sz w:val="22"/>
-                <w:szCs w:val="22"/>
-                <w:lang w:val="es-GT" w:eastAsia="es-GT"/>
-              </w:rPr>
-            </w:pPr>
-          </w:p>
-        </w:tc>
-        <w:tc>
-          <w:tcPr>
-            <w:tcW w:w="1050" w:type="dxa"/>
-            <w:tcBorders>
-              <w:top w:val="nil"/>
-              <w:left w:val="nil"/>
-              <w:bottom w:val="nil"/>
-              <w:right w:val="nil"/>
-            </w:tcBorders>
-            <w:noWrap/>
-            <w:vAlign w:val="bottom"/>
-          </w:tcPr>
-          <w:p>
-            <w:pPr>
-              <w:jc w:val="right"/>
-              <w:rPr>
-                <w:rFonts w:ascii="Calibri" w:eastAsia="Times New Roman" w:hAnsi="Calibri" w:cs="Calibri"/>
-                <w:color w:val="000000"/>
-                <w:sz w:val="22"/>
-                <w:szCs w:val="22"/>
-                <w:lang w:val="es-GT" w:eastAsia="es-GT"/>
-              </w:rPr>
-            </w:pPr>
-          </w:p>
-        </w:tc>
-        <w:tc>
-          <w:tcPr>
-            <w:tcW w:w="951" w:type="dxa"/>
-            <w:tcBorders>
-              <w:top w:val="nil"/>
-              <w:left w:val="nil"/>
-              <w:bottom w:val="nil"/>
-              <w:right w:val="nil"/>
-            </w:tcBorders>
-            <w:noWrap/>
-            <w:vAlign w:val="bottom"/>
-          </w:tcPr>
-          <w:p>
-            <w:pPr>
-              <w:jc w:val="right"/>
-              <w:rPr>
-                <w:rFonts w:ascii="Calibri" w:eastAsia="Times New Roman" w:hAnsi="Calibri" w:cs="Calibri"/>
-                <w:color w:val="000000"/>
-                <w:sz w:val="22"/>
-                <w:szCs w:val="22"/>
-                <w:lang w:val="es-GT" w:eastAsia="es-GT"/>
-              </w:rPr>
-            </w:pPr>
-          </w:p>
-        </w:tc>
-      </w:tr>
-      <w:tr>
-        <w:trPr>
-          <w:trHeight w:val="280"/>
-        </w:trPr>
-        <w:tc>
-          <w:tcPr>
-            <w:tcW w:w="2001" w:type="dxa"/>
-            <w:tcBorders>
-              <w:top w:val="nil"/>
-              <w:left w:val="nil"/>
-              <w:bottom w:val="nil"/>
-              <w:right w:val="nil"/>
-            </w:tcBorders>
-            <w:noWrap/>
-            <w:vAlign w:val="bottom"/>
-          </w:tcPr>
-          <w:p>
-            <w:pPr>
-              <w:rPr>
-                <w:rFonts w:ascii="Calibri" w:eastAsia="Times New Roman" w:hAnsi="Calibri" w:cs="Calibri"/>
-                <w:color w:val="000000"/>
-                <w:sz w:val="22"/>
-                <w:szCs w:val="22"/>
-                <w:lang w:val="es-GT" w:eastAsia="es-GT"/>
-              </w:rPr>
-            </w:pPr>
-          </w:p>
-        </w:tc>
-        <w:tc>
-          <w:tcPr>
-            <w:tcW w:w="2179" w:type="dxa"/>
-            <w:tcBorders>
-              <w:top w:val="nil"/>
-              <w:left w:val="nil"/>
-              <w:bottom w:val="nil"/>
-              <w:right w:val="nil"/>
-            </w:tcBorders>
-            <w:noWrap/>
-            <w:vAlign w:val="bottom"/>
-          </w:tcPr>
-          <w:p>
-            <w:pPr>
-              <w:rPr>
-                <w:rFonts w:ascii="Calibri" w:eastAsia="Times New Roman" w:hAnsi="Calibri" w:cs="Calibri"/>
-                <w:color w:val="000000"/>
-                <w:sz w:val="22"/>
-                <w:szCs w:val="22"/>
-                <w:lang w:val="es-GT" w:eastAsia="es-GT"/>
-              </w:rPr>
-            </w:pPr>
-          </w:p>
-        </w:tc>
-        <w:tc>
-          <w:tcPr>
-            <w:tcW w:w="1050" w:type="dxa"/>
-            <w:tcBorders>
-              <w:top w:val="nil"/>
-              <w:left w:val="nil"/>
-              <w:bottom w:val="nil"/>
-              <w:right w:val="nil"/>
-            </w:tcBorders>
-            <w:noWrap/>
-            <w:vAlign w:val="bottom"/>
-          </w:tcPr>
-          <w:p>
-            <w:pPr>
-              <w:jc w:val="right"/>
-              <w:rPr>
-                <w:rFonts w:ascii="Calibri" w:eastAsia="Times New Roman" w:hAnsi="Calibri" w:cs="Calibri"/>
-                <w:color w:val="000000"/>
-                <w:sz w:val="22"/>
-                <w:szCs w:val="22"/>
-                <w:lang w:val="es-GT" w:eastAsia="es-GT"/>
-              </w:rPr>
-            </w:pPr>
-          </w:p>
-        </w:tc>
-        <w:tc>
-          <w:tcPr>
-            <w:tcW w:w="951" w:type="dxa"/>
-            <w:tcBorders>
-              <w:top w:val="nil"/>
-              <w:left w:val="nil"/>
-              <w:bottom w:val="nil"/>
-              <w:right w:val="nil"/>
-            </w:tcBorders>
-            <w:noWrap/>
-            <w:vAlign w:val="bottom"/>
-          </w:tcPr>
-          <w:p>
-            <w:pPr>
-              <w:jc w:val="right"/>
-              <w:rPr>
-                <w:rFonts w:ascii="Calibri" w:eastAsia="Times New Roman" w:hAnsi="Calibri" w:cs="Calibri"/>
-                <w:color w:val="000000"/>
-                <w:sz w:val="22"/>
-                <w:szCs w:val="22"/>
-                <w:lang w:val="es-GT" w:eastAsia="es-GT"/>
-              </w:rPr>
-            </w:pPr>
-          </w:p>
-        </w:tc>
-      </w:tr>
-      <w:tr>
-        <w:trPr>
-          <w:trHeight w:val="280"/>
-        </w:trPr>
-        <w:tc>
-          <w:tcPr>
-            <w:tcW w:w="2001" w:type="dxa"/>
-            <w:tcBorders>
-              <w:top w:val="nil"/>
-              <w:left w:val="nil"/>
-              <w:bottom w:val="nil"/>
-              <w:right w:val="nil"/>
-            </w:tcBorders>
-            <w:noWrap/>
-            <w:vAlign w:val="bottom"/>
-          </w:tcPr>
-          <w:p>
-            <w:pPr>
-              <w:rPr>
-                <w:rFonts w:ascii="Calibri" w:eastAsia="Times New Roman" w:hAnsi="Calibri" w:cs="Calibri"/>
-                <w:color w:val="000000"/>
-                <w:sz w:val="22"/>
-                <w:szCs w:val="22"/>
-                <w:lang w:val="es-GT" w:eastAsia="es-GT"/>
-              </w:rPr>
-            </w:pPr>
-          </w:p>
-        </w:tc>
-        <w:tc>
-          <w:tcPr>
-            <w:tcW w:w="2179" w:type="dxa"/>
-            <w:tcBorders>
-              <w:top w:val="nil"/>
-              <w:left w:val="nil"/>
-              <w:bottom w:val="nil"/>
-              <w:right w:val="nil"/>
-            </w:tcBorders>
-            <w:noWrap/>
-            <w:vAlign w:val="bottom"/>
-          </w:tcPr>
-          <w:p>
-            <w:pPr>
-              <w:rPr>
-                <w:rFonts w:ascii="Calibri" w:eastAsia="Times New Roman" w:hAnsi="Calibri" w:cs="Calibri"/>
-                <w:color w:val="000000"/>
-                <w:sz w:val="22"/>
-                <w:szCs w:val="22"/>
-                <w:lang w:val="es-GT" w:eastAsia="es-GT"/>
-              </w:rPr>
-            </w:pPr>
-          </w:p>
-        </w:tc>
-        <w:tc>
-          <w:tcPr>
-            <w:tcW w:w="1050" w:type="dxa"/>
-            <w:tcBorders>
-              <w:top w:val="nil"/>
-              <w:left w:val="nil"/>
-              <w:bottom w:val="nil"/>
-              <w:right w:val="nil"/>
-            </w:tcBorders>
-            <w:noWrap/>
-            <w:vAlign w:val="bottom"/>
-          </w:tcPr>
-          <w:p>
-            <w:pPr>
-              <w:jc w:val="right"/>
-              <w:rPr>
-                <w:rFonts w:ascii="Calibri" w:eastAsia="Times New Roman" w:hAnsi="Calibri" w:cs="Calibri"/>
-                <w:color w:val="000000"/>
-                <w:sz w:val="22"/>
-                <w:szCs w:val="22"/>
-                <w:lang w:val="es-GT" w:eastAsia="es-GT"/>
-              </w:rPr>
-            </w:pPr>
-          </w:p>
-        </w:tc>
-        <w:tc>
-          <w:tcPr>
-            <w:tcW w:w="951" w:type="dxa"/>
+            <w:tcW w:w="975" w:type="dxa"/>
             <w:tcBorders>
               <w:top w:val="nil"/>
               <w:left w:val="nil"/>
@@ -3216,85 +2289,20 @@
     </w:tbl>
     <w:p>
       <w:pPr>
-        <w:tabs>
-          <w:tab w:val="left" w:pos="10260"/>
-        </w:tabs>
-      </w:pPr>
-    </w:p>
-    <w:p>
-      <w:pPr>
-        <w:tabs>
-          <w:tab w:val="left" w:pos="10260"/>
-        </w:tabs>
-      </w:pPr>
-    </w:p>
-    <w:p>
-      <w:pPr>
-        <w:tabs>
-          <w:tab w:val="left" w:pos="10260"/>
-        </w:tabs>
-      </w:pPr>
-    </w:p>
-    <w:p>
-      <w:pPr>
-        <w:tabs>
-          <w:tab w:val="left" w:pos="10260"/>
-        </w:tabs>
-      </w:pPr>
-    </w:p>
-    <w:p>
-      <w:pPr>
-        <w:tabs>
-          <w:tab w:val="left" w:pos="10260"/>
-        </w:tabs>
-      </w:pPr>
-    </w:p>
-    <w:p>
-      <w:pPr>
-        <w:tabs>
-          <w:tab w:val="left" w:pos="10260"/>
-        </w:tabs>
-      </w:pPr>
-    </w:p>
-    <w:p>
-      <w:pPr>
-        <w:tabs>
-          <w:tab w:val="left" w:pos="10260"/>
-        </w:tabs>
-      </w:pPr>
-    </w:p>
-    <w:p>
-      <w:pPr>
-        <w:tabs>
-          <w:tab w:val="left" w:pos="10260"/>
-        </w:tabs>
-        <w:rPr>
-          <w:u w:val="single"/>
-        </w:rPr>
-      </w:pPr>
-    </w:p>
-    <w:p>
-      <w:pPr>
-        <w:tabs>
-          <w:tab w:val="left" w:pos="10260"/>
-        </w:tabs>
-      </w:pPr>
-    </w:p>
-    <w:p>
-      <w:pPr>
-        <w:rPr>
-          <w:u w:val="single"/>
-        </w:rPr>
+        <w:jc w:val="center"/>
       </w:pPr>
       <w:r>
         <w:rPr>
           <w:noProof/>
+          <w:sz w:val="32"/>
+          <w:szCs w:val="32"/>
           <w:lang w:eastAsia="en-US"/>
         </w:rPr>
+        <w:lastRenderedPageBreak/>
         <mc:AlternateContent>
           <mc:Choice Requires="wps">
             <w:drawing>
-              <wp:anchor distT="0" distB="0" distL="114300" distR="114300" simplePos="0" relativeHeight="251663360" behindDoc="1" locked="0" layoutInCell="1" allowOverlap="1" wp14:anchorId="4595561B" wp14:editId="06F3B726">
+              <wp:anchor distT="0" distB="0" distL="114300" distR="114300" simplePos="0" relativeHeight="251663360" behindDoc="1" locked="0" layoutInCell="1" allowOverlap="1" wp14:anchorId="4595561B" wp14:editId="7E079189">
                 <wp:simplePos x="0" y="0"/>
                 <wp:positionH relativeFrom="page">
                   <wp:align>right</wp:align>
@@ -3347,12 +2355,148 @@
           </mc:Choice>
           <mc:Fallback>
             <w:pict>
-              <v:rect w14:anchorId="0222137A" id="Rectangle 187" o:spid="_x0000_s1026" style="position:absolute;margin-left:147.95pt;margin-top:194.1pt;width:199.15pt;height:235.2pt;z-index:-251653120;visibility:visible;mso-wrap-style:square;mso-width-percent:0;mso-height-percent:0;mso-wrap-distance-left:9pt;mso-wrap-distance-top:0;mso-wrap-distance-right:9pt;mso-wrap-distance-bottom:0;mso-position-horizontal:right;mso-position-horizontal-relative:page;mso-position-vertical:absolute;mso-position-vertical-relative:text;mso-width-percent:0;mso-height-percent:0;mso-width-relative:page;mso-height-relative:page;v-text-anchor:top" o:gfxdata="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" fillcolor="white [3212]" stroked="f">
+              <v:rect w14:anchorId="3C26CEF0" id="Rectangle 187" o:spid="_x0000_s1026" style="position:absolute;margin-left:147.95pt;margin-top:194.1pt;width:199.15pt;height:235.2pt;z-index:-251653120;visibility:visible;mso-wrap-style:square;mso-width-percent:0;mso-height-percent:0;mso-wrap-distance-left:9pt;mso-wrap-distance-top:0;mso-wrap-distance-right:9pt;mso-wrap-distance-bottom:0;mso-position-horizontal:right;mso-position-horizontal-relative:page;mso-position-vertical:absolute;mso-position-vertical-relative:text;mso-width-percent:0;mso-height-percent:0;mso-width-relative:page;mso-height-relative:page;v-text-anchor:top" o:gfxdata="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" fillcolor="white [3212]" stroked="f">
                 <w10:wrap anchorx="page"/>
               </v:rect>
             </w:pict>
           </mc:Fallback>
         </mc:AlternateContent>
+      </w:r>
+      <w:proofErr w:type="spellStart"/>
+      <w:r>
+        <w:rPr>
+          <w:sz w:val="32"/>
+          <w:szCs w:val="32"/>
+        </w:rPr>
+        <w:t>Modelo</w:t>
+      </w:r>
+      <w:proofErr w:type="spellEnd"/>
+      <w:r>
+        <w:rPr>
+          <w:sz w:val="32"/>
+          <w:szCs w:val="32"/>
+        </w:rPr>
+        <w:t xml:space="preserve"> </w:t>
+      </w:r>
+      <w:proofErr w:type="spellStart"/>
+      <w:r>
+        <w:rPr>
+          <w:sz w:val="32"/>
+          <w:szCs w:val="32"/>
+        </w:rPr>
+        <w:t>Entidad</w:t>
+      </w:r>
+      <w:proofErr w:type="spellEnd"/>
+      <w:r>
+        <w:rPr>
+          <w:sz w:val="32"/>
+          <w:szCs w:val="32"/>
+        </w:rPr>
+        <w:t xml:space="preserve"> </w:t>
+      </w:r>
+      <w:proofErr w:type="spellStart"/>
+      <w:r>
+        <w:rPr>
+          <w:sz w:val="32"/>
+          <w:szCs w:val="32"/>
+        </w:rPr>
+        <w:t>Relación</w:t>
+      </w:r>
+      <w:proofErr w:type="spellEnd"/>
+      <w:r>
+        <w:rPr>
+          <w:sz w:val="32"/>
+          <w:szCs w:val="32"/>
+        </w:rPr>
+        <w:t xml:space="preserve"> </w:t>
+      </w:r>
+    </w:p>
+    <w:p>
+      <w:pPr>
+        <w:jc w:val="center"/>
+      </w:pPr>
+    </w:p>
+    <w:p>
+      <w:pPr>
+        <w:jc w:val="center"/>
+        <w:rPr>
+          <w:u w:val="single"/>
+        </w:rPr>
+      </w:pPr>
+      <w:r>
+        <w:rPr>
+          <w:noProof/>
+        </w:rPr>
+        <w:drawing>
+          <wp:anchor distT="0" distB="0" distL="114300" distR="114300" simplePos="0" relativeHeight="251666432" behindDoc="1" locked="0" layoutInCell="1" allowOverlap="1" wp14:anchorId="78B9E480" wp14:editId="6AFE449B">
+            <wp:simplePos x="0" y="0"/>
+            <wp:positionH relativeFrom="margin">
+              <wp:align>center</wp:align>
+            </wp:positionH>
+            <wp:positionV relativeFrom="paragraph">
+              <wp:posOffset>908685</wp:posOffset>
+            </wp:positionV>
+            <wp:extent cx="6837045" cy="3032760"/>
+            <wp:effectExtent l="0" t="0" r="1905" b="0"/>
+            <wp:wrapTight wrapText="bothSides">
+              <wp:wrapPolygon edited="0">
+                <wp:start x="0" y="0"/>
+                <wp:lineTo x="0" y="21437"/>
+                <wp:lineTo x="21546" y="21437"/>
+                <wp:lineTo x="21546" y="0"/>
+                <wp:lineTo x="0" y="0"/>
+              </wp:wrapPolygon>
+            </wp:wrapTight>
+            <wp:docPr id="6" name="Imagen 6"/>
+            <wp:cNvGraphicFramePr>
+              <a:graphicFrameLocks xmlns:a="http://schemas.openxmlformats.org/drawingml/2006/main" noChangeAspect="1"/>
+            </wp:cNvGraphicFramePr>
+            <a:graphic xmlns:a="http://schemas.openxmlformats.org/drawingml/2006/main">
+              <a:graphicData uri="http://schemas.openxmlformats.org/drawingml/2006/picture">
+                <pic:pic xmlns:pic="http://schemas.openxmlformats.org/drawingml/2006/picture">
+                  <pic:nvPicPr>
+                    <pic:cNvPr id="0" name="Picture 4"/>
+                    <pic:cNvPicPr>
+                      <a:picLocks noChangeAspect="1" noChangeArrowheads="1"/>
+                    </pic:cNvPicPr>
+                  </pic:nvPicPr>
+                  <pic:blipFill>
+                    <a:blip r:embed="rId7">
+                      <a:extLst>
+                        <a:ext uri="{28A0092B-C50C-407E-A947-70E740481C1C}">
+                          <a14:useLocalDpi xmlns:a14="http://schemas.microsoft.com/office/drawing/2010/main" val="0"/>
+                        </a:ext>
+                      </a:extLst>
+                    </a:blip>
+                    <a:srcRect/>
+                    <a:stretch>
+                      <a:fillRect/>
+                    </a:stretch>
+                  </pic:blipFill>
+                  <pic:spPr bwMode="auto">
+                    <a:xfrm>
+                      <a:off x="0" y="0"/>
+                      <a:ext cx="6837045" cy="3032760"/>
+                    </a:xfrm>
+                    <a:prstGeom prst="rect">
+                      <a:avLst/>
+                    </a:prstGeom>
+                    <a:noFill/>
+                    <a:ln>
+                      <a:noFill/>
+                    </a:ln>
+                  </pic:spPr>
+                </pic:pic>
+              </a:graphicData>
+            </a:graphic>
+            <wp14:sizeRelH relativeFrom="margin">
+              <wp14:pctWidth>0</wp14:pctWidth>
+            </wp14:sizeRelH>
+            <wp14:sizeRelV relativeFrom="margin">
+              <wp14:pctHeight>0</wp14:pctHeight>
+            </wp14:sizeRelV>
+          </wp:anchor>
+        </w:drawing>
       </w:r>
       <w:r>
         <w:br w:type="page"/>
@@ -3421,7 +2565,7 @@
                     </pic:cNvPicPr>
                   </pic:nvPicPr>
                   <pic:blipFill>
-                    <a:blip r:embed="rId7">
+                    <a:blip r:embed="rId8">
                       <a:extLst>
                         <a:ext uri="{28A0092B-C50C-407E-A947-70E740481C1C}">
                           <a14:useLocalDpi xmlns:a14="http://schemas.microsoft.com/office/drawing/2010/main" val="0"/>

</xml_diff>

<commit_message>
Se agrego la planificación en Trello
</commit_message>
<xml_diff>
--- a/CompuSpace.docx
+++ b/CompuSpace.docx
@@ -1,6 +1,6 @@
 
 <file path=word/document.xml><?xml version="1.0" encoding="utf-8"?>
-<w:document xmlns:wpc="http://schemas.microsoft.com/office/word/2010/wordprocessingCanvas" xmlns:cx="http://schemas.microsoft.com/office/drawing/2014/chartex" xmlns:cx1="http://schemas.microsoft.com/office/drawing/2015/9/8/chartex" xmlns:cx2="http://schemas.microsoft.com/office/drawing/2015/10/21/chartex" xmlns:cx3="http://schemas.microsoft.com/office/drawing/2016/5/9/chartex" xmlns:cx4="http://schemas.microsoft.com/office/drawing/2016/5/10/chartex" xmlns:cx5="http://schemas.microsoft.com/office/drawing/2016/5/11/chartex" xmlns:cx6="http://schemas.microsoft.com/office/drawing/2016/5/12/chartex" xmlns:cx7="http://schemas.microsoft.com/office/drawing/2016/5/13/chartex" xmlns:cx8="http://schemas.microsoft.com/office/drawing/2016/5/14/chartex" xmlns:mc="http://schemas.openxmlformats.org/markup-compatibility/2006" xmlns:aink="http://schemas.microsoft.com/office/drawing/2016/ink" xmlns:am3d="http://schemas.microsoft.com/office/drawing/2017/model3d" xmlns:o="urn:schemas-microsoft-com:office:office" xmlns:r="http://schemas.openxmlformats.org/officeDocument/2006/relationships" xmlns:m="http://schemas.openxmlformats.org/officeDocument/2006/math" xmlns:v="urn:schemas-microsoft-com:vml" xmlns:wp14="http://schemas.microsoft.com/office/word/2010/wordprocessingDrawing" xmlns:wp="http://schemas.openxmlformats.org/drawingml/2006/wordprocessingDrawing" xmlns:w10="urn:schemas-microsoft-com:office:word" xmlns:w="http://schemas.openxmlformats.org/wordprocessingml/2006/main" xmlns:w14="http://schemas.microsoft.com/office/word/2010/wordml" xmlns:w15="http://schemas.microsoft.com/office/word/2012/wordml" xmlns:w16cex="http://schemas.microsoft.com/office/word/2018/wordml/cex" xmlns:w16cid="http://schemas.microsoft.com/office/word/2016/wordml/cid" xmlns:w16="http://schemas.microsoft.com/office/word/2018/wordml" xmlns:w16sdtdh="http://schemas.microsoft.com/office/word/2020/wordml/sdtdatahash" xmlns:w16se="http://schemas.microsoft.com/office/word/2015/wordml/symex" xmlns:wpg="http://schemas.microsoft.com/office/word/2010/wordprocessingGroup" xmlns:wpi="http://schemas.microsoft.com/office/word/2010/wordprocessingInk" xmlns:wne="http://schemas.microsoft.com/office/word/2006/wordml" xmlns:wps="http://schemas.microsoft.com/office/word/2010/wordprocessingShape" mc:Ignorable="w14 w15 w16se w16cid w16 w16cex w16sdtdh wp14">
+<w:document xmlns:wpc="http://schemas.microsoft.com/office/word/2010/wordprocessingCanvas" xmlns:cx="http://schemas.microsoft.com/office/drawing/2014/chartex" xmlns:cx1="http://schemas.microsoft.com/office/drawing/2015/9/8/chartex" xmlns:cx2="http://schemas.microsoft.com/office/drawing/2015/10/21/chartex" xmlns:cx3="http://schemas.microsoft.com/office/drawing/2016/5/9/chartex" xmlns:cx4="http://schemas.microsoft.com/office/drawing/2016/5/10/chartex" xmlns:cx5="http://schemas.microsoft.com/office/drawing/2016/5/11/chartex" xmlns:cx6="http://schemas.microsoft.com/office/drawing/2016/5/12/chartex" xmlns:cx7="http://schemas.microsoft.com/office/drawing/2016/5/13/chartex" xmlns:cx8="http://schemas.microsoft.com/office/drawing/2016/5/14/chartex" xmlns:mc="http://schemas.openxmlformats.org/markup-compatibility/2006" xmlns:aink="http://schemas.microsoft.com/office/drawing/2016/ink" xmlns:am3d="http://schemas.microsoft.com/office/drawing/2017/model3d" xmlns:o="urn:schemas-microsoft-com:office:office" xmlns:r="http://schemas.openxmlformats.org/officeDocument/2006/relationships" xmlns:m="http://schemas.openxmlformats.org/officeDocument/2006/math" xmlns:v="urn:schemas-microsoft-com:vml" xmlns:wp14="http://schemas.microsoft.com/office/word/2010/wordprocessingDrawing" xmlns:wp="http://schemas.openxmlformats.org/drawingml/2006/wordprocessingDrawing" xmlns:w10="urn:schemas-microsoft-com:office:word" xmlns:w="http://schemas.openxmlformats.org/wordprocessingml/2006/main" xmlns:w14="http://schemas.microsoft.com/office/word/2010/wordml" xmlns:w15="http://schemas.microsoft.com/office/word/2012/wordml" xmlns:w16cex="http://schemas.microsoft.com/office/word/2018/wordml/cex" xmlns:w16cid="http://schemas.microsoft.com/office/word/2016/wordml/cid" xmlns:w16="http://schemas.microsoft.com/office/word/2018/wordml" xmlns:w16se="http://schemas.microsoft.com/office/word/2015/wordml/symex" xmlns:wpg="http://schemas.microsoft.com/office/word/2010/wordprocessingGroup" xmlns:wpi="http://schemas.microsoft.com/office/word/2010/wordprocessingInk" xmlns:wne="http://schemas.microsoft.com/office/word/2006/wordml" xmlns:wps="http://schemas.microsoft.com/office/word/2010/wordprocessingShape" mc:Ignorable="w14 w15 w16se w16cid w16 w16cex wp14">
   <w:body>
     <w:p>
       <w:pPr>
@@ -338,7 +338,7 @@
               </wp:anchor>
             </w:drawing>
           </mc:Choice>
-          <mc:Fallback>
+          <mc:Fallback xmlns:w16sdtdh="http://schemas.microsoft.com/office/word/2020/wordml/sdtdatahash">
             <w:pict>
               <v:rect w14:anchorId="6CE64C82" id="Rectangle 188" o:spid="_x0000_s1026" style="position:absolute;margin-left:-85.65pt;margin-top:-70.55pt;width:623.5pt;height:63.3pt;z-index:-251652096;visibility:visible;mso-wrap-style:square;mso-width-percent:0;mso-height-percent:0;mso-wrap-distance-left:9pt;mso-wrap-distance-top:0;mso-wrap-distance-right:9pt;mso-wrap-distance-bottom:0;mso-position-horizontal:absolute;mso-position-horizontal-relative:text;mso-position-vertical:absolute;mso-position-vertical-relative:text;mso-width-percent:0;mso-height-percent:0;mso-width-relative:page;mso-height-relative:page;v-text-anchor:top" o:gfxdata="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" fillcolor="#cfcdcd [2894]" stroked="f"/>
             </w:pict>
@@ -630,7 +630,7 @@
               </wp:anchor>
             </w:drawing>
           </mc:Choice>
-          <mc:Fallback>
+          <mc:Fallback xmlns:w16sdtdh="http://schemas.microsoft.com/office/word/2020/wordml/sdtdatahash">
             <w:pict>
               <v:rect w14:anchorId="5BBA7DAD" id="Rectangle 186" o:spid="_x0000_s1026" style="position:absolute;margin-left:-14.75pt;margin-top:20.85pt;width:637.5pt;height:297.1pt;z-index:-251654144;visibility:visible;mso-wrap-style:square;mso-width-percent:0;mso-height-percent:0;mso-wrap-distance-left:9pt;mso-wrap-distance-top:0;mso-wrap-distance-right:9pt;mso-wrap-distance-bottom:0;mso-position-horizontal:absolute;mso-position-horizontal-relative:page;mso-position-vertical:absolute;mso-position-vertical-relative:text;mso-width-percent:0;mso-height-percent:0;mso-width-relative:page;mso-height-relative:page;v-text-anchor:top" o:gfxdata="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" fillcolor="#cfcdcd [2894]" stroked="f">
                 <w10:wrap anchorx="page"/>
@@ -2353,7 +2353,7 @@
               </wp:anchor>
             </w:drawing>
           </mc:Choice>
-          <mc:Fallback>
+          <mc:Fallback xmlns:w16sdtdh="http://schemas.microsoft.com/office/word/2020/wordml/sdtdatahash">
             <w:pict>
               <v:rect w14:anchorId="3C26CEF0" id="Rectangle 187" o:spid="_x0000_s1026" style="position:absolute;margin-left:147.95pt;margin-top:194.1pt;width:199.15pt;height:235.2pt;z-index:-251653120;visibility:visible;mso-wrap-style:square;mso-width-percent:0;mso-height-percent:0;mso-wrap-distance-left:9pt;mso-wrap-distance-top:0;mso-wrap-distance-right:9pt;mso-wrap-distance-bottom:0;mso-position-horizontal:right;mso-position-horizontal-relative:page;mso-position-vertical:absolute;mso-position-vertical-relative:text;mso-width-percent:0;mso-height-percent:0;mso-width-relative:page;mso-height-relative:page;v-text-anchor:top" o:gfxdata="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" fillcolor="white [3212]" stroked="f">
                 <w10:wrap anchorx="page"/>
@@ -2362,53 +2362,12 @@
           </mc:Fallback>
         </mc:AlternateContent>
       </w:r>
-      <w:proofErr w:type="spellStart"/>
       <w:r>
         <w:rPr>
           <w:sz w:val="32"/>
           <w:szCs w:val="32"/>
         </w:rPr>
-        <w:t>Modelo</w:t>
-      </w:r>
-      <w:proofErr w:type="spellEnd"/>
-      <w:r>
-        <w:rPr>
-          <w:sz w:val="32"/>
-          <w:szCs w:val="32"/>
-        </w:rPr>
-        <w:t xml:space="preserve"> </w:t>
-      </w:r>
-      <w:proofErr w:type="spellStart"/>
-      <w:r>
-        <w:rPr>
-          <w:sz w:val="32"/>
-          <w:szCs w:val="32"/>
-        </w:rPr>
-        <w:t>Entidad</w:t>
-      </w:r>
-      <w:proofErr w:type="spellEnd"/>
-      <w:r>
-        <w:rPr>
-          <w:sz w:val="32"/>
-          <w:szCs w:val="32"/>
-        </w:rPr>
-        <w:t xml:space="preserve"> </w:t>
-      </w:r>
-      <w:proofErr w:type="spellStart"/>
-      <w:r>
-        <w:rPr>
-          <w:sz w:val="32"/>
-          <w:szCs w:val="32"/>
-        </w:rPr>
-        <w:t>Relación</w:t>
-      </w:r>
-      <w:proofErr w:type="spellEnd"/>
-      <w:r>
-        <w:rPr>
-          <w:sz w:val="32"/>
-          <w:szCs w:val="32"/>
-        </w:rPr>
-        <w:t xml:space="preserve"> </w:t>
+        <w:t xml:space="preserve">Modelo Entidad Relación </w:t>
       </w:r>
     </w:p>
     <w:p>
@@ -2621,14 +2580,106 @@
     <w:p/>
     <w:p/>
     <w:p/>
-    <w:p/>
-    <w:p/>
-    <w:p/>
-    <w:p/>
-    <w:p/>
-    <w:p/>
-    <w:p/>
-    <w:p/>
+    <w:p>
+      <w:pPr>
+        <w:jc w:val="center"/>
+        <w:rPr>
+          <w:sz w:val="32"/>
+          <w:szCs w:val="32"/>
+        </w:rPr>
+      </w:pPr>
+      <w:r>
+        <w:rPr>
+          <w:sz w:val="32"/>
+          <w:szCs w:val="32"/>
+        </w:rPr>
+        <w:lastRenderedPageBreak/>
+        <w:t>Planificación en Trello</w:t>
+      </w:r>
+    </w:p>
+    <w:p/>
+    <w:p/>
+    <w:p/>
+    <w:p/>
+    <w:p/>
+    <w:p/>
+    <w:p>
+      <w:r>
+        <w:rPr>
+          <w:noProof/>
+        </w:rPr>
+        <w:drawing>
+          <wp:anchor distT="0" distB="0" distL="114300" distR="114300" simplePos="0" relativeHeight="251667456" behindDoc="1" locked="0" layoutInCell="1" allowOverlap="1" wp14:anchorId="4E88B97A" wp14:editId="6E07A233">
+            <wp:simplePos x="0" y="0"/>
+            <wp:positionH relativeFrom="margin">
+              <wp:align>center</wp:align>
+            </wp:positionH>
+            <wp:positionV relativeFrom="paragraph">
+              <wp:posOffset>253365</wp:posOffset>
+            </wp:positionV>
+            <wp:extent cx="6734175" cy="4191000"/>
+            <wp:effectExtent l="0" t="0" r="9525" b="0"/>
+            <wp:wrapTight wrapText="bothSides">
+              <wp:wrapPolygon edited="0">
+                <wp:start x="0" y="0"/>
+                <wp:lineTo x="0" y="21502"/>
+                <wp:lineTo x="21569" y="21502"/>
+                <wp:lineTo x="21569" y="0"/>
+                <wp:lineTo x="0" y="0"/>
+              </wp:wrapPolygon>
+            </wp:wrapTight>
+            <wp:docPr id="3" name="Imagen 3"/>
+            <wp:cNvGraphicFramePr>
+              <a:graphicFrameLocks xmlns:a="http://schemas.openxmlformats.org/drawingml/2006/main" noChangeAspect="1"/>
+            </wp:cNvGraphicFramePr>
+            <a:graphic xmlns:a="http://schemas.openxmlformats.org/drawingml/2006/main">
+              <a:graphicData uri="http://schemas.openxmlformats.org/drawingml/2006/picture">
+                <pic:pic xmlns:pic="http://schemas.openxmlformats.org/drawingml/2006/picture">
+                  <pic:nvPicPr>
+                    <pic:cNvPr id="0" name="Picture 1"/>
+                    <pic:cNvPicPr>
+                      <a:picLocks noChangeAspect="1" noChangeArrowheads="1"/>
+                    </pic:cNvPicPr>
+                  </pic:nvPicPr>
+                  <pic:blipFill>
+                    <a:blip r:embed="rId9">
+                      <a:extLst>
+                        <a:ext uri="{28A0092B-C50C-407E-A947-70E740481C1C}">
+                          <a14:useLocalDpi xmlns:a14="http://schemas.microsoft.com/office/drawing/2010/main" val="0"/>
+                        </a:ext>
+                      </a:extLst>
+                    </a:blip>
+                    <a:srcRect/>
+                    <a:stretch>
+                      <a:fillRect/>
+                    </a:stretch>
+                  </pic:blipFill>
+                  <pic:spPr bwMode="auto">
+                    <a:xfrm>
+                      <a:off x="0" y="0"/>
+                      <a:ext cx="6734175" cy="4191000"/>
+                    </a:xfrm>
+                    <a:prstGeom prst="rect">
+                      <a:avLst/>
+                    </a:prstGeom>
+                    <a:noFill/>
+                    <a:ln>
+                      <a:noFill/>
+                    </a:ln>
+                  </pic:spPr>
+                </pic:pic>
+              </a:graphicData>
+            </a:graphic>
+            <wp14:sizeRelH relativeFrom="margin">
+              <wp14:pctWidth>0</wp14:pctWidth>
+            </wp14:sizeRelH>
+            <wp14:sizeRelV relativeFrom="margin">
+              <wp14:pctHeight>0</wp14:pctHeight>
+            </wp14:sizeRelV>
+          </wp:anchor>
+        </w:drawing>
+      </w:r>
+    </w:p>
     <w:p/>
     <w:p/>
     <w:p/>
@@ -2659,7 +2710,7 @@
 </file>
 
 <file path=word/numbering.xml><?xml version="1.0" encoding="utf-8"?>
-<w:numbering xmlns:wpc="http://schemas.microsoft.com/office/word/2010/wordprocessingCanvas" xmlns:cx="http://schemas.microsoft.com/office/drawing/2014/chartex" xmlns:cx1="http://schemas.microsoft.com/office/drawing/2015/9/8/chartex" xmlns:cx2="http://schemas.microsoft.com/office/drawing/2015/10/21/chartex" xmlns:cx3="http://schemas.microsoft.com/office/drawing/2016/5/9/chartex" xmlns:cx4="http://schemas.microsoft.com/office/drawing/2016/5/10/chartex" xmlns:cx5="http://schemas.microsoft.com/office/drawing/2016/5/11/chartex" xmlns:cx6="http://schemas.microsoft.com/office/drawing/2016/5/12/chartex" xmlns:cx7="http://schemas.microsoft.com/office/drawing/2016/5/13/chartex" xmlns:cx8="http://schemas.microsoft.com/office/drawing/2016/5/14/chartex" xmlns:mc="http://schemas.openxmlformats.org/markup-compatibility/2006" xmlns:aink="http://schemas.microsoft.com/office/drawing/2016/ink" xmlns:am3d="http://schemas.microsoft.com/office/drawing/2017/model3d" xmlns:o="urn:schemas-microsoft-com:office:office" xmlns:r="http://schemas.openxmlformats.org/officeDocument/2006/relationships" xmlns:m="http://schemas.openxmlformats.org/officeDocument/2006/math" xmlns:v="urn:schemas-microsoft-com:vml" xmlns:wp14="http://schemas.microsoft.com/office/word/2010/wordprocessingDrawing" xmlns:wp="http://schemas.openxmlformats.org/drawingml/2006/wordprocessingDrawing" xmlns:w10="urn:schemas-microsoft-com:office:word" xmlns:w="http://schemas.openxmlformats.org/wordprocessingml/2006/main" xmlns:w14="http://schemas.microsoft.com/office/word/2010/wordml" xmlns:w15="http://schemas.microsoft.com/office/word/2012/wordml" xmlns:w16cex="http://schemas.microsoft.com/office/word/2018/wordml/cex" xmlns:w16cid="http://schemas.microsoft.com/office/word/2016/wordml/cid" xmlns:w16="http://schemas.microsoft.com/office/word/2018/wordml" xmlns:w16sdtdh="http://schemas.microsoft.com/office/word/2020/wordml/sdtdatahash" xmlns:w16se="http://schemas.microsoft.com/office/word/2015/wordml/symex" xmlns:wpg="http://schemas.microsoft.com/office/word/2010/wordprocessingGroup" xmlns:wpi="http://schemas.microsoft.com/office/word/2010/wordprocessingInk" xmlns:wne="http://schemas.microsoft.com/office/word/2006/wordml" xmlns:wps="http://schemas.microsoft.com/office/word/2010/wordprocessingShape" mc:Ignorable="w14 w15 w16se w16cid w16 w16cex w16sdtdh wp14">
+<w:numbering xmlns:wpc="http://schemas.microsoft.com/office/word/2010/wordprocessingCanvas" xmlns:cx="http://schemas.microsoft.com/office/drawing/2014/chartex" xmlns:cx1="http://schemas.microsoft.com/office/drawing/2015/9/8/chartex" xmlns:cx2="http://schemas.microsoft.com/office/drawing/2015/10/21/chartex" xmlns:cx3="http://schemas.microsoft.com/office/drawing/2016/5/9/chartex" xmlns:cx4="http://schemas.microsoft.com/office/drawing/2016/5/10/chartex" xmlns:cx5="http://schemas.microsoft.com/office/drawing/2016/5/11/chartex" xmlns:cx6="http://schemas.microsoft.com/office/drawing/2016/5/12/chartex" xmlns:cx7="http://schemas.microsoft.com/office/drawing/2016/5/13/chartex" xmlns:cx8="http://schemas.microsoft.com/office/drawing/2016/5/14/chartex" xmlns:mc="http://schemas.openxmlformats.org/markup-compatibility/2006" xmlns:aink="http://schemas.microsoft.com/office/drawing/2016/ink" xmlns:am3d="http://schemas.microsoft.com/office/drawing/2017/model3d" xmlns:o="urn:schemas-microsoft-com:office:office" xmlns:r="http://schemas.openxmlformats.org/officeDocument/2006/relationships" xmlns:m="http://schemas.openxmlformats.org/officeDocument/2006/math" xmlns:v="urn:schemas-microsoft-com:vml" xmlns:wp14="http://schemas.microsoft.com/office/word/2010/wordprocessingDrawing" xmlns:wp="http://schemas.openxmlformats.org/drawingml/2006/wordprocessingDrawing" xmlns:w10="urn:schemas-microsoft-com:office:word" xmlns:w="http://schemas.openxmlformats.org/wordprocessingml/2006/main" xmlns:w14="http://schemas.microsoft.com/office/word/2010/wordml" xmlns:w15="http://schemas.microsoft.com/office/word/2012/wordml" xmlns:w16cex="http://schemas.microsoft.com/office/word/2018/wordml/cex" xmlns:w16cid="http://schemas.microsoft.com/office/word/2016/wordml/cid" xmlns:w16="http://schemas.microsoft.com/office/word/2018/wordml" xmlns:w16se="http://schemas.microsoft.com/office/word/2015/wordml/symex" xmlns:wpg="http://schemas.microsoft.com/office/word/2010/wordprocessingGroup" xmlns:wpi="http://schemas.microsoft.com/office/word/2010/wordprocessingInk" xmlns:wne="http://schemas.microsoft.com/office/word/2006/wordml" xmlns:wps="http://schemas.microsoft.com/office/word/2010/wordprocessingShape" mc:Ignorable="w14 w15 w16se w16cid w16 w16cex wp14">
   <w:abstractNum w:abstractNumId="0" w15:restartNumberingAfterBreak="0">
     <w:nsid w:val="280F7A0B"/>
     <w:multiLevelType w:val="hybridMultilevel"/>
@@ -2756,7 +2807,7 @@
 </file>
 
 <file path=word/styles.xml><?xml version="1.0" encoding="utf-8"?>
-<w:styles xmlns:mc="http://schemas.openxmlformats.org/markup-compatibility/2006" xmlns:r="http://schemas.openxmlformats.org/officeDocument/2006/relationships" xmlns:w="http://schemas.openxmlformats.org/wordprocessingml/2006/main" xmlns:w14="http://schemas.microsoft.com/office/word/2010/wordml" xmlns:w15="http://schemas.microsoft.com/office/word/2012/wordml" xmlns:w16cex="http://schemas.microsoft.com/office/word/2018/wordml/cex" xmlns:w16cid="http://schemas.microsoft.com/office/word/2016/wordml/cid" xmlns:w16="http://schemas.microsoft.com/office/word/2018/wordml" xmlns:w16sdtdh="http://schemas.microsoft.com/office/word/2020/wordml/sdtdatahash" xmlns:w16se="http://schemas.microsoft.com/office/word/2015/wordml/symex" mc:Ignorable="w14 w15 w16se w16cid w16 w16cex w16sdtdh">
+<w:styles xmlns:mc="http://schemas.openxmlformats.org/markup-compatibility/2006" xmlns:r="http://schemas.openxmlformats.org/officeDocument/2006/relationships" xmlns:w="http://schemas.openxmlformats.org/wordprocessingml/2006/main" xmlns:w14="http://schemas.microsoft.com/office/word/2010/wordml" xmlns:w15="http://schemas.microsoft.com/office/word/2012/wordml" xmlns:w16cex="http://schemas.microsoft.com/office/word/2018/wordml/cex" xmlns:w16cid="http://schemas.microsoft.com/office/word/2016/wordml/cid" xmlns:w16="http://schemas.microsoft.com/office/word/2018/wordml" xmlns:w16se="http://schemas.microsoft.com/office/word/2015/wordml/symex" mc:Ignorable="w14 w15 w16se w16cid w16 w16cex">
   <w:docDefaults>
     <w:rPrDefault>
       <w:rPr>

</xml_diff>